<commit_message>
Minor improvements to raport
</commit_message>
<xml_diff>
--- a/Raport_2/Raport Taxi.docx
+++ b/Raport_2/Raport Taxi.docx
@@ -69,15 +69,7 @@
       </w:pPr>
       <w:r>
         <w:rPr/>
-        <w:t>Kacper Urbański, nr indeksu: 3</w:t>
-      </w:r>
-      <w:r>
-        <w:rPr/>
-        <w:t>1</w:t>
-      </w:r>
-      <w:r>
-        <w:rPr/>
-        <w:t>8046</w:t>
+        <w:t>Kacper Urbański, nr indeksu: 318046</w:t>
       </w:r>
     </w:p>
     <w:p>
@@ -110,15 +102,11 @@
               <wp:inline distT="0" distB="0" distL="0" distR="0">
                 <wp:extent cx="5731510" cy="19050"/>
                 <wp:effectExtent l="0" t="0" r="0" b="0"/>
-                <wp:docPr id="1" name=""/>
+                <wp:docPr id="1" name="Shape1"/>
                 <a:graphic xmlns:a="http://schemas.openxmlformats.org/drawingml/2006/main">
                   <a:graphicData uri="http://schemas.microsoft.com/office/word/2010/wordprocessingShape">
                     <wps:wsp>
                       <wps:cNvSpPr/>
-                      <wps:nvSpPr>
-                        <wps:cNvPr id="2" name=""/>
-                        <wps:cNvSpPr/>
-                      </wps:nvSpPr>
                       <wps:spPr>
                         <a:xfrm>
                           <a:off x="0" y="0"/>
@@ -134,6 +122,12 @@
                           <a:noFill/>
                         </a:ln>
                       </wps:spPr>
+                      <wps:style>
+                        <a:lnRef idx="0"/>
+                        <a:fillRef idx="0"/>
+                        <a:effectRef idx="0"/>
+                        <a:fontRef idx="minor"/>
+                      </wps:style>
                       <wps:bodyPr/>
                     </wps:wsp>
                   </a:graphicData>
@@ -146,10 +140,10 @@
           </mc:Choice>
           <mc:Fallback>
             <w:pict>
-              <v:rect id="shape_0" fillcolor="#a0a0a0" stroked="f" o:allowincell="f" style="position:absolute;margin-left:0pt;margin-top:-1.55pt;width:451.25pt;height:1.45pt;mso-wrap-style:none;v-text-anchor:middle;mso-position-horizontal:center;mso-position-vertical:top">
+              <v:rect id="shape_0" ID="Shape1" path="m0,0l-2147483645,0l-2147483645,-2147483646l0,-2147483646xe" fillcolor="#a0a0a0" stroked="f" o:allowincell="f" style="position:absolute;margin-left:0pt;margin-top:-1.55pt;width:451.25pt;height:1.45pt;mso-wrap-style:none;v-text-anchor:middle;mso-position-vertical:top">
                 <v:fill o:detectmouseclick="t" type="solid" color2="#5f5f5f"/>
                 <v:stroke color="#3465a4" joinstyle="round" endcap="flat"/>
-                <w10:wrap type="topAndBottom"/>
+                <w10:wrap type="square"/>
               </v:rect>
             </w:pict>
           </mc:Fallback>
@@ -193,7 +187,7 @@
         <w:rPr>
           <w:b/>
         </w:rPr>
-        <w:t>5.23</w:t>
+        <w:t>7.93</w:t>
       </w:r>
       <w:r>
         <w:rPr/>
@@ -437,22 +431,6 @@
         <w:rPr/>
         <w:t xml:space="preserve"> (np. "3,56" zamiast "3.56")</w:t>
         <w:br/>
-      </w:r>
-    </w:p>
-    <w:p>
-      <w:pPr>
-        <w:pStyle w:val="normal1"/>
-        <w:numPr>
-          <w:ilvl w:val="0"/>
-          <w:numId w:val="12"/>
-        </w:numPr>
-        <w:spacing w:lineRule="auto" w:line="240" w:beforeAutospacing="0" w:before="0" w:after="240"/>
-        <w:ind w:hanging="360" w:left="720"/>
-        <w:rPr/>
-      </w:pPr>
-      <w:r>
-        <w:rPr/>
-        <w:t>Wszystkie kolumny miały początkowo typ object, co uniemożliwiało analizę numeryczną</w:t>
         <w:br/>
       </w:r>
     </w:p>
@@ -1707,7 +1685,7 @@
           <wp:inline distT="0" distB="0" distL="0" distR="0">
             <wp:extent cx="5731510" cy="3746500"/>
             <wp:effectExtent l="0" t="0" r="0" b="0"/>
-            <wp:docPr id="3" name="image1.png" descr=""/>
+            <wp:docPr id="2" name="image1.png" descr=""/>
             <wp:cNvGraphicFramePr>
               <a:graphicFrameLocks xmlns:a="http://schemas.openxmlformats.org/drawingml/2006/main" noChangeAspect="1"/>
             </wp:cNvGraphicFramePr>
@@ -1715,7 +1693,7 @@
               <a:graphicData uri="http://schemas.openxmlformats.org/drawingml/2006/picture">
                 <pic:pic xmlns:pic="http://schemas.openxmlformats.org/drawingml/2006/picture">
                   <pic:nvPicPr>
-                    <pic:cNvPr id="3" name="image1.png" descr=""/>
+                    <pic:cNvPr id="2" name="image1.png" descr=""/>
                     <pic:cNvPicPr>
                       <a:picLocks noChangeAspect="1" noChangeArrowheads="1"/>
                     </pic:cNvPicPr>
@@ -3561,8 +3539,8 @@
         <w:tblLook w:val="0600"/>
       </w:tblPr>
       <w:tblGrid>
-        <w:gridCol w:w="2504"/>
-        <w:gridCol w:w="5010"/>
+        <w:gridCol w:w="2503"/>
+        <w:gridCol w:w="5011"/>
       </w:tblGrid>
       <w:tr>
         <w:trPr>
@@ -3570,7 +3548,7 @@
         </w:trPr>
         <w:tc>
           <w:tcPr>
-            <w:tcW w:w="2504" w:type="dxa"/>
+            <w:tcW w:w="2503" w:type="dxa"/>
             <w:tcBorders>
               <w:top w:val="single" w:sz="4" w:space="0" w:color="000000"/>
               <w:left w:val="single" w:sz="4" w:space="0" w:color="000000"/>
@@ -3602,7 +3580,7 @@
         </w:tc>
         <w:tc>
           <w:tcPr>
-            <w:tcW w:w="5010" w:type="dxa"/>
+            <w:tcW w:w="5011" w:type="dxa"/>
             <w:tcBorders>
               <w:top w:val="single" w:sz="4" w:space="0" w:color="000000"/>
               <w:left w:val="single" w:sz="4" w:space="0" w:color="000000"/>
@@ -3633,7 +3611,7 @@
         </w:trPr>
         <w:tc>
           <w:tcPr>
-            <w:tcW w:w="2504" w:type="dxa"/>
+            <w:tcW w:w="2503" w:type="dxa"/>
             <w:tcBorders>
               <w:top w:val="single" w:sz="4" w:space="0" w:color="000000"/>
               <w:left w:val="single" w:sz="4" w:space="0" w:color="000000"/>
@@ -3656,7 +3634,7 @@
         </w:tc>
         <w:tc>
           <w:tcPr>
-            <w:tcW w:w="5010" w:type="dxa"/>
+            <w:tcW w:w="5011" w:type="dxa"/>
             <w:tcBorders>
               <w:top w:val="single" w:sz="4" w:space="0" w:color="000000"/>
               <w:left w:val="single" w:sz="4" w:space="0" w:color="000000"/>
@@ -3688,7 +3666,7 @@
         </w:trPr>
         <w:tc>
           <w:tcPr>
-            <w:tcW w:w="2504" w:type="dxa"/>
+            <w:tcW w:w="2503" w:type="dxa"/>
             <w:tcBorders>
               <w:top w:val="single" w:sz="4" w:space="0" w:color="000000"/>
               <w:left w:val="single" w:sz="4" w:space="0" w:color="000000"/>
@@ -3711,7 +3689,7 @@
         </w:tc>
         <w:tc>
           <w:tcPr>
-            <w:tcW w:w="5010" w:type="dxa"/>
+            <w:tcW w:w="5011" w:type="dxa"/>
             <w:tcBorders>
               <w:top w:val="single" w:sz="4" w:space="0" w:color="000000"/>
               <w:left w:val="single" w:sz="4" w:space="0" w:color="000000"/>
@@ -3743,7 +3721,7 @@
         </w:trPr>
         <w:tc>
           <w:tcPr>
-            <w:tcW w:w="2504" w:type="dxa"/>
+            <w:tcW w:w="2503" w:type="dxa"/>
             <w:tcBorders>
               <w:top w:val="single" w:sz="4" w:space="0" w:color="000000"/>
               <w:left w:val="single" w:sz="4" w:space="0" w:color="000000"/>
@@ -3766,7 +3744,7 @@
         </w:tc>
         <w:tc>
           <w:tcPr>
-            <w:tcW w:w="5010" w:type="dxa"/>
+            <w:tcW w:w="5011" w:type="dxa"/>
             <w:tcBorders>
               <w:top w:val="single" w:sz="4" w:space="0" w:color="000000"/>
               <w:left w:val="single" w:sz="4" w:space="0" w:color="000000"/>
@@ -3798,7 +3776,7 @@
         </w:trPr>
         <w:tc>
           <w:tcPr>
-            <w:tcW w:w="2504" w:type="dxa"/>
+            <w:tcW w:w="2503" w:type="dxa"/>
             <w:tcBorders>
               <w:top w:val="single" w:sz="4" w:space="0" w:color="000000"/>
               <w:left w:val="single" w:sz="4" w:space="0" w:color="000000"/>
@@ -3821,7 +3799,7 @@
         </w:tc>
         <w:tc>
           <w:tcPr>
-            <w:tcW w:w="5010" w:type="dxa"/>
+            <w:tcW w:w="5011" w:type="dxa"/>
             <w:tcBorders>
               <w:top w:val="single" w:sz="4" w:space="0" w:color="000000"/>
               <w:left w:val="single" w:sz="4" w:space="0" w:color="000000"/>
@@ -3853,7 +3831,7 @@
         </w:trPr>
         <w:tc>
           <w:tcPr>
-            <w:tcW w:w="2504" w:type="dxa"/>
+            <w:tcW w:w="2503" w:type="dxa"/>
             <w:tcBorders>
               <w:top w:val="single" w:sz="4" w:space="0" w:color="000000"/>
               <w:left w:val="single" w:sz="4" w:space="0" w:color="000000"/>
@@ -3876,7 +3854,7 @@
         </w:tc>
         <w:tc>
           <w:tcPr>
-            <w:tcW w:w="5010" w:type="dxa"/>
+            <w:tcW w:w="5011" w:type="dxa"/>
             <w:tcBorders>
               <w:top w:val="single" w:sz="4" w:space="0" w:color="000000"/>
               <w:left w:val="single" w:sz="4" w:space="0" w:color="000000"/>
@@ -4851,7 +4829,7 @@
           <wp:inline distT="0" distB="0" distL="0" distR="0">
             <wp:extent cx="6443345" cy="2528570"/>
             <wp:effectExtent l="0" t="0" r="0" b="0"/>
-            <wp:docPr id="4" name="image3.png" descr=""/>
+            <wp:docPr id="3" name="image3.png" descr=""/>
             <wp:cNvGraphicFramePr>
               <a:graphicFrameLocks xmlns:a="http://schemas.openxmlformats.org/drawingml/2006/main" noChangeAspect="1"/>
             </wp:cNvGraphicFramePr>
@@ -4859,7 +4837,7 @@
               <a:graphicData uri="http://schemas.openxmlformats.org/drawingml/2006/picture">
                 <pic:pic xmlns:pic="http://schemas.openxmlformats.org/drawingml/2006/picture">
                   <pic:nvPicPr>
-                    <pic:cNvPr id="4" name="image3.png" descr=""/>
+                    <pic:cNvPr id="3" name="image3.png" descr=""/>
                     <pic:cNvPicPr>
                       <a:picLocks noChangeAspect="1" noChangeArrowheads="1"/>
                     </pic:cNvPicPr>
@@ -4899,7 +4877,7 @@
           <wp:inline distT="0" distB="0" distL="0" distR="0">
             <wp:extent cx="6223635" cy="4124960"/>
             <wp:effectExtent l="0" t="0" r="0" b="0"/>
-            <wp:docPr id="5" name="image2.png" descr=""/>
+            <wp:docPr id="4" name="image2.png" descr=""/>
             <wp:cNvGraphicFramePr>
               <a:graphicFrameLocks xmlns:a="http://schemas.openxmlformats.org/drawingml/2006/main" noChangeAspect="1"/>
             </wp:cNvGraphicFramePr>
@@ -4907,7 +4885,7 @@
               <a:graphicData uri="http://schemas.openxmlformats.org/drawingml/2006/picture">
                 <pic:pic xmlns:pic="http://schemas.openxmlformats.org/drawingml/2006/picture">
                   <pic:nvPicPr>
-                    <pic:cNvPr id="5" name="image2.png" descr=""/>
+                    <pic:cNvPr id="4" name="image2.png" descr=""/>
                     <pic:cNvPicPr>
                       <a:picLocks noChangeAspect="1" noChangeArrowheads="1"/>
                     </pic:cNvPicPr>
@@ -5210,9 +5188,8 @@
         <w:rPr/>
       </w:pPr>
       <w:r>
-        <w:rPr/>
         <w:drawing>
-          <wp:anchor behindDoc="1" distT="0" distB="0" distL="0" distR="0" simplePos="0" locked="0" layoutInCell="1" allowOverlap="1" relativeHeight="5">
+          <wp:anchor behindDoc="1" distT="0" distB="0" distL="0" distR="0" simplePos="0" locked="0" layoutInCell="1" allowOverlap="1" relativeHeight="6">
             <wp:simplePos x="0" y="0"/>
             <wp:positionH relativeFrom="column">
               <wp:posOffset>-666750</wp:posOffset>
@@ -5223,7 +5200,7 @@
             <wp:extent cx="6872605" cy="4566285"/>
             <wp:effectExtent l="0" t="0" r="0" b="0"/>
             <wp:wrapNone/>
-            <wp:docPr id="6" name="image4.png" descr=""/>
+            <wp:docPr id="5" name="image4.png" descr=""/>
             <wp:cNvGraphicFramePr>
               <a:graphicFrameLocks xmlns:a="http://schemas.openxmlformats.org/drawingml/2006/main" noChangeAspect="1"/>
             </wp:cNvGraphicFramePr>
@@ -5231,7 +5208,7 @@
               <a:graphicData uri="http://schemas.openxmlformats.org/drawingml/2006/picture">
                 <pic:pic xmlns:pic="http://schemas.openxmlformats.org/drawingml/2006/picture">
                   <pic:nvPicPr>
-                    <pic:cNvPr id="6" name="image4.png" descr=""/>
+                    <pic:cNvPr id="5" name="image4.png" descr=""/>
                     <pic:cNvPicPr>
                       <a:picLocks noChangeAspect="1" noChangeArrowheads="1"/>
                     </pic:cNvPicPr>
@@ -10026,6 +10003,7 @@
     <w:qFormat/>
     <w:pPr>
       <w:widowControl/>
+      <w:suppressAutoHyphens w:val="true"/>
       <w:bidi w:val="0"/>
       <w:spacing w:lineRule="auto" w:line="276" w:before="0" w:after="0"/>
       <w:jc w:val="left"/>
@@ -10205,6 +10183,7 @@
     <w:qFormat/>
     <w:pPr>
       <w:widowControl/>
+      <w:suppressAutoHyphens w:val="true"/>
       <w:bidi w:val="0"/>
       <w:spacing w:lineRule="auto" w:line="276" w:before="0" w:after="0"/>
       <w:jc w:val="left"/>

</xml_diff>